<commit_message>
M10 Odoo as a service hecha
</commit_message>
<xml_diff>
--- a/M10_Sistemas_Gestión_Empresas/UF1/P8/UF1P8_Marín_Javier.docx
+++ b/M10_Sistemas_Gestión_Empresas/UF1/P8/UF1P8_Marín_Javier.docx
@@ -11,29 +11,22 @@
       </w:r>
       <w:r>
         <w:softHyphen/>
-        <w:t xml:space="preserve">ción arrancada </w:t>
-      </w:r>
-      <w:proofErr w:type="spellStart"/>
-      <w:r>
-        <w:t>Odoo</w:t>
-      </w:r>
-      <w:proofErr w:type="spellEnd"/>
+        <w:t>ción arrancada Odoo</w:t>
+      </w:r>
     </w:p>
     <w:p>
       <w:pPr>
         <w:pStyle w:val="Ttulo1"/>
       </w:pPr>
       <w:r>
-        <w:t xml:space="preserve">Comando de arranque de </w:t>
-      </w:r>
-      <w:proofErr w:type="spellStart"/>
-      <w:r>
-        <w:t>Odoo</w:t>
-      </w:r>
-      <w:proofErr w:type="spellEnd"/>
-    </w:p>
-    <w:p>
-      <w:r>
+        <w:t>Comando de arranque de Odoo</w:t>
+      </w:r>
+    </w:p>
+    <w:p>
+      <w:r>
+        <w:rPr>
+          <w:noProof/>
+        </w:rPr>
         <w:drawing>
           <wp:inline distT="0" distB="0" distL="0" distR="0" wp14:anchorId="04360CEF" wp14:editId="48449D7A">
             <wp:extent cx="5730000" cy="655608"/>
@@ -81,6 +74,9 @@
     </w:p>
     <w:p>
       <w:r>
+        <w:rPr>
+          <w:noProof/>
+        </w:rPr>
         <w:drawing>
           <wp:inline distT="0" distB="0" distL="0" distR="0" wp14:anchorId="0C8002B7" wp14:editId="765C2BED">
             <wp:extent cx="5400040" cy="2901950"/>
@@ -123,13 +119,8 @@
         <w:pStyle w:val="Ttulo1"/>
       </w:pPr>
       <w:r>
-        <w:t xml:space="preserve">Ruta archivo de configuración </w:t>
-      </w:r>
-      <w:proofErr w:type="spellStart"/>
-      <w:r>
-        <w:t>Odoo</w:t>
-      </w:r>
-      <w:proofErr w:type="spellEnd"/>
+        <w:t>Ruta archivo de configuración Odoo</w:t>
+      </w:r>
     </w:p>
     <w:p>
       <w:r>
@@ -149,10 +140,10 @@
     <w:p>
       <w:r>
         <w:drawing>
-          <wp:inline distT="0" distB="0" distL="0" distR="0" wp14:anchorId="2D9834BA" wp14:editId="432B9B89">
-            <wp:extent cx="5068007" cy="600159"/>
-            <wp:effectExtent l="0" t="0" r="0" b="9525"/>
-            <wp:docPr id="3" name="Imagen 3"/>
+          <wp:inline distT="0" distB="0" distL="0" distR="0" wp14:anchorId="1BAA4810" wp14:editId="52F9BD33">
+            <wp:extent cx="2872596" cy="251518"/>
+            <wp:effectExtent l="0" t="0" r="4445" b="0"/>
+            <wp:docPr id="11" name="Imagen 11"/>
             <wp:cNvGraphicFramePr>
               <a:graphicFrameLocks xmlns:a="http://schemas.openxmlformats.org/drawingml/2006/main" noChangeAspect="1"/>
             </wp:cNvGraphicFramePr>
@@ -172,7 +163,7 @@
                   <pic:spPr>
                     <a:xfrm>
                       <a:off x="0" y="0"/>
-                      <a:ext cx="5068007" cy="600159"/>
+                      <a:ext cx="2892610" cy="253270"/>
                     </a:xfrm>
                     <a:prstGeom prst="rect">
                       <a:avLst/>
@@ -195,6 +186,9 @@
     </w:p>
     <w:p>
       <w:r>
+        <w:rPr>
+          <w:noProof/>
+        </w:rPr>
         <w:drawing>
           <wp:inline distT="0" distB="0" distL="0" distR="0" wp14:anchorId="15B684B6" wp14:editId="0458A54E">
             <wp:extent cx="5400040" cy="113665"/>
@@ -256,23 +250,7 @@
         <w:t>Explicación:</w:t>
       </w:r>
       <w:r>
-        <w:t xml:space="preserve"> El parámetro “--</w:t>
-      </w:r>
-      <w:proofErr w:type="spellStart"/>
-      <w:r>
-        <w:t>database</w:t>
-      </w:r>
-      <w:proofErr w:type="spellEnd"/>
-      <w:r>
-        <w:t>” especifica que base de datos queremos arrancar y el parámetro “--</w:t>
-      </w:r>
-      <w:proofErr w:type="spellStart"/>
-      <w:r>
-        <w:t>db-filter</w:t>
-      </w:r>
-      <w:proofErr w:type="spellEnd"/>
-      <w:r>
-        <w:t>” muestra TODAS las bases de datos que coincidan con el filtro.</w:t>
+        <w:t xml:space="preserve"> El parámetro “--database” especifica que base de datos queremos arrancar y el parámetro “--db-filter” muestra TODAS las bases de datos que coincidan con el filtro.</w:t>
       </w:r>
     </w:p>
     <w:p>
@@ -284,6 +262,9 @@
         </w:numPr>
       </w:pPr>
       <w:r>
+        <w:rPr>
+          <w:noProof/>
+        </w:rPr>
         <w:drawing>
           <wp:inline distT="0" distB="0" distL="0" distR="0" wp14:anchorId="7A51A728" wp14:editId="43168F21">
             <wp:extent cx="5400040" cy="135890"/>
@@ -322,12 +303,225 @@
       </w:r>
     </w:p>
     <w:p>
+      <w:r>
+        <w:br w:type="page"/>
+      </w:r>
+    </w:p>
+    <w:p>
       <w:pPr>
         <w:pStyle w:val="Ttulo1"/>
       </w:pPr>
-    </w:p>
-    <w:p/>
-    <w:p/>
+      <w:r>
+        <w:lastRenderedPageBreak/>
+        <w:t>Odoo como servicio</w:t>
+      </w:r>
+    </w:p>
+    <w:p>
+      <w:r>
+        <w:drawing>
+          <wp:inline distT="0" distB="0" distL="0" distR="0" wp14:anchorId="5CEE23DC" wp14:editId="2EE23DD3">
+            <wp:extent cx="5400040" cy="1177925"/>
+            <wp:effectExtent l="0" t="0" r="0" b="3175"/>
+            <wp:docPr id="15" name="Imagen 15"/>
+            <wp:cNvGraphicFramePr>
+              <a:graphicFrameLocks xmlns:a="http://schemas.openxmlformats.org/drawingml/2006/main" noChangeAspect="1"/>
+            </wp:cNvGraphicFramePr>
+            <a:graphic xmlns:a="http://schemas.openxmlformats.org/drawingml/2006/main">
+              <a:graphicData uri="http://schemas.openxmlformats.org/drawingml/2006/picture">
+                <pic:pic xmlns:pic="http://schemas.openxmlformats.org/drawingml/2006/picture">
+                  <pic:nvPicPr>
+                    <pic:cNvPr id="1" name=""/>
+                    <pic:cNvPicPr/>
+                  </pic:nvPicPr>
+                  <pic:blipFill>
+                    <a:blip r:embed="rId10"/>
+                    <a:stretch>
+                      <a:fillRect/>
+                    </a:stretch>
+                  </pic:blipFill>
+                  <pic:spPr>
+                    <a:xfrm>
+                      <a:off x="0" y="0"/>
+                      <a:ext cx="5400040" cy="1177925"/>
+                    </a:xfrm>
+                    <a:prstGeom prst="rect">
+                      <a:avLst/>
+                    </a:prstGeom>
+                  </pic:spPr>
+                </pic:pic>
+              </a:graphicData>
+            </a:graphic>
+          </wp:inline>
+        </w:drawing>
+      </w:r>
+    </w:p>
+    <w:p>
+      <w:r>
+        <w:drawing>
+          <wp:inline distT="0" distB="0" distL="0" distR="0" wp14:anchorId="318DA942" wp14:editId="207EB4E4">
+            <wp:extent cx="5400040" cy="501015"/>
+            <wp:effectExtent l="0" t="0" r="0" b="0"/>
+            <wp:docPr id="5" name="Imagen 5"/>
+            <wp:cNvGraphicFramePr>
+              <a:graphicFrameLocks xmlns:a="http://schemas.openxmlformats.org/drawingml/2006/main" noChangeAspect="1"/>
+            </wp:cNvGraphicFramePr>
+            <a:graphic xmlns:a="http://schemas.openxmlformats.org/drawingml/2006/main">
+              <a:graphicData uri="http://schemas.openxmlformats.org/drawingml/2006/picture">
+                <pic:pic xmlns:pic="http://schemas.openxmlformats.org/drawingml/2006/picture">
+                  <pic:nvPicPr>
+                    <pic:cNvPr id="1" name=""/>
+                    <pic:cNvPicPr/>
+                  </pic:nvPicPr>
+                  <pic:blipFill>
+                    <a:blip r:embed="rId11"/>
+                    <a:stretch>
+                      <a:fillRect/>
+                    </a:stretch>
+                  </pic:blipFill>
+                  <pic:spPr>
+                    <a:xfrm>
+                      <a:off x="0" y="0"/>
+                      <a:ext cx="5400040" cy="501015"/>
+                    </a:xfrm>
+                    <a:prstGeom prst="rect">
+                      <a:avLst/>
+                    </a:prstGeom>
+                  </pic:spPr>
+                </pic:pic>
+              </a:graphicData>
+            </a:graphic>
+          </wp:inline>
+        </w:drawing>
+      </w:r>
+    </w:p>
+    <w:p>
+      <w:pPr>
+        <w:pStyle w:val="Ttulo1"/>
+      </w:pPr>
+      <w:r>
+        <w:t xml:space="preserve">Acceder a odoo con </w:t>
+      </w:r>
+      <w:r>
+        <w:t>www.marianao.edu</w:t>
+      </w:r>
+    </w:p>
+    <w:p>
+      <w:r>
+        <w:drawing>
+          <wp:inline distT="0" distB="0" distL="0" distR="0" wp14:anchorId="3B88A430" wp14:editId="5C0B29EC">
+            <wp:extent cx="5400040" cy="509270"/>
+            <wp:effectExtent l="0" t="0" r="0" b="5080"/>
+            <wp:docPr id="6" name="Imagen 6"/>
+            <wp:cNvGraphicFramePr>
+              <a:graphicFrameLocks xmlns:a="http://schemas.openxmlformats.org/drawingml/2006/main" noChangeAspect="1"/>
+            </wp:cNvGraphicFramePr>
+            <a:graphic xmlns:a="http://schemas.openxmlformats.org/drawingml/2006/main">
+              <a:graphicData uri="http://schemas.openxmlformats.org/drawingml/2006/picture">
+                <pic:pic xmlns:pic="http://schemas.openxmlformats.org/drawingml/2006/picture">
+                  <pic:nvPicPr>
+                    <pic:cNvPr id="1" name=""/>
+                    <pic:cNvPicPr/>
+                  </pic:nvPicPr>
+                  <pic:blipFill>
+                    <a:blip r:embed="rId12"/>
+                    <a:stretch>
+                      <a:fillRect/>
+                    </a:stretch>
+                  </pic:blipFill>
+                  <pic:spPr>
+                    <a:xfrm>
+                      <a:off x="0" y="0"/>
+                      <a:ext cx="5400040" cy="509270"/>
+                    </a:xfrm>
+                    <a:prstGeom prst="rect">
+                      <a:avLst/>
+                    </a:prstGeom>
+                  </pic:spPr>
+                </pic:pic>
+              </a:graphicData>
+            </a:graphic>
+          </wp:inline>
+        </w:drawing>
+      </w:r>
+    </w:p>
+    <w:p>
+      <w:r>
+        <w:drawing>
+          <wp:inline distT="0" distB="0" distL="0" distR="0" wp14:anchorId="5831DA99" wp14:editId="1AB3DA75">
+            <wp:extent cx="5400040" cy="768350"/>
+            <wp:effectExtent l="0" t="0" r="0" b="0"/>
+            <wp:docPr id="14" name="Imagen 14"/>
+            <wp:cNvGraphicFramePr>
+              <a:graphicFrameLocks xmlns:a="http://schemas.openxmlformats.org/drawingml/2006/main" noChangeAspect="1"/>
+            </wp:cNvGraphicFramePr>
+            <a:graphic xmlns:a="http://schemas.openxmlformats.org/drawingml/2006/main">
+              <a:graphicData uri="http://schemas.openxmlformats.org/drawingml/2006/picture">
+                <pic:pic xmlns:pic="http://schemas.openxmlformats.org/drawingml/2006/picture">
+                  <pic:nvPicPr>
+                    <pic:cNvPr id="1" name=""/>
+                    <pic:cNvPicPr/>
+                  </pic:nvPicPr>
+                  <pic:blipFill>
+                    <a:blip r:embed="rId13"/>
+                    <a:stretch>
+                      <a:fillRect/>
+                    </a:stretch>
+                  </pic:blipFill>
+                  <pic:spPr>
+                    <a:xfrm>
+                      <a:off x="0" y="0"/>
+                      <a:ext cx="5400040" cy="768350"/>
+                    </a:xfrm>
+                    <a:prstGeom prst="rect">
+                      <a:avLst/>
+                    </a:prstGeom>
+                  </pic:spPr>
+                </pic:pic>
+              </a:graphicData>
+            </a:graphic>
+          </wp:inline>
+        </w:drawing>
+      </w:r>
+    </w:p>
+    <w:p>
+      <w:r>
+        <w:drawing>
+          <wp:inline distT="0" distB="0" distL="0" distR="0" wp14:anchorId="49E1EFF8" wp14:editId="1E766036">
+            <wp:extent cx="4317259" cy="2165230"/>
+            <wp:effectExtent l="0" t="0" r="7620" b="6985"/>
+            <wp:docPr id="13" name="Imagen 13"/>
+            <wp:cNvGraphicFramePr>
+              <a:graphicFrameLocks xmlns:a="http://schemas.openxmlformats.org/drawingml/2006/main" noChangeAspect="1"/>
+            </wp:cNvGraphicFramePr>
+            <a:graphic xmlns:a="http://schemas.openxmlformats.org/drawingml/2006/main">
+              <a:graphicData uri="http://schemas.openxmlformats.org/drawingml/2006/picture">
+                <pic:pic xmlns:pic="http://schemas.openxmlformats.org/drawingml/2006/picture">
+                  <pic:nvPicPr>
+                    <pic:cNvPr id="1" name=""/>
+                    <pic:cNvPicPr/>
+                  </pic:nvPicPr>
+                  <pic:blipFill>
+                    <a:blip r:embed="rId14"/>
+                    <a:stretch>
+                      <a:fillRect/>
+                    </a:stretch>
+                  </pic:blipFill>
+                  <pic:spPr>
+                    <a:xfrm>
+                      <a:off x="0" y="0"/>
+                      <a:ext cx="4325905" cy="2169566"/>
+                    </a:xfrm>
+                    <a:prstGeom prst="rect">
+                      <a:avLst/>
+                    </a:prstGeom>
+                  </pic:spPr>
+                </pic:pic>
+              </a:graphicData>
+            </a:graphic>
+          </wp:inline>
+        </w:drawing>
+      </w:r>
+    </w:p>
     <w:sectPr>
       <w:pgSz w:w="11906" w:h="16838"/>
       <w:pgMar w:top="1417" w:right="1701" w:bottom="1417" w:left="1701" w:header="708" w:footer="708" w:gutter="0"/>
@@ -971,6 +1165,28 @@
       <w:szCs w:val="32"/>
     </w:rPr>
   </w:style>
+  <w:style w:type="paragraph" w:styleId="Ttulo2">
+    <w:name w:val="heading 2"/>
+    <w:basedOn w:val="Normal"/>
+    <w:next w:val="Normal"/>
+    <w:link w:val="Ttulo2Car"/>
+    <w:uiPriority w:val="9"/>
+    <w:unhideWhenUsed/>
+    <w:qFormat/>
+    <w:rsid w:val="00FD7632"/>
+    <w:pPr>
+      <w:keepNext/>
+      <w:keepLines/>
+      <w:spacing w:before="40" w:after="0"/>
+      <w:outlineLvl w:val="1"/>
+    </w:pPr>
+    <w:rPr>
+      <w:rFonts w:asciiTheme="majorHAnsi" w:eastAsiaTheme="majorEastAsia" w:hAnsiTheme="majorHAnsi" w:cstheme="majorBidi"/>
+      <w:color w:val="2F5496" w:themeColor="accent1" w:themeShade="BF"/>
+      <w:sz w:val="26"/>
+      <w:szCs w:val="26"/>
+    </w:rPr>
+  </w:style>
   <w:style w:type="character" w:default="1" w:styleId="Fuentedeprrafopredeter">
     <w:name w:val="Default Paragraph Font"/>
     <w:uiPriority w:val="1"/>
@@ -1055,6 +1271,42 @@
       <w:ind w:left="720"/>
       <w:contextualSpacing/>
     </w:pPr>
+  </w:style>
+  <w:style w:type="character" w:customStyle="1" w:styleId="Ttulo2Car">
+    <w:name w:val="Título 2 Car"/>
+    <w:basedOn w:val="Fuentedeprrafopredeter"/>
+    <w:link w:val="Ttulo2"/>
+    <w:uiPriority w:val="9"/>
+    <w:rsid w:val="00FD7632"/>
+    <w:rPr>
+      <w:rFonts w:asciiTheme="majorHAnsi" w:eastAsiaTheme="majorEastAsia" w:hAnsiTheme="majorHAnsi" w:cstheme="majorBidi"/>
+      <w:color w:val="2F5496" w:themeColor="accent1" w:themeShade="BF"/>
+      <w:sz w:val="26"/>
+      <w:szCs w:val="26"/>
+    </w:rPr>
+  </w:style>
+  <w:style w:type="character" w:styleId="Hipervnculo">
+    <w:name w:val="Hyperlink"/>
+    <w:basedOn w:val="Fuentedeprrafopredeter"/>
+    <w:uiPriority w:val="99"/>
+    <w:unhideWhenUsed/>
+    <w:rsid w:val="001C47DE"/>
+    <w:rPr>
+      <w:color w:val="0563C1" w:themeColor="hyperlink"/>
+      <w:u w:val="single"/>
+    </w:rPr>
+  </w:style>
+  <w:style w:type="character" w:styleId="Mencinsinresolver">
+    <w:name w:val="Unresolved Mention"/>
+    <w:basedOn w:val="Fuentedeprrafopredeter"/>
+    <w:uiPriority w:val="99"/>
+    <w:semiHidden/>
+    <w:unhideWhenUsed/>
+    <w:rsid w:val="001C47DE"/>
+    <w:rPr>
+      <w:color w:val="605E5C"/>
+      <w:shd w:val="clear" w:color="auto" w:fill="E1DFDD"/>
+    </w:rPr>
   </w:style>
 </w:styles>
 </file>

</xml_diff>